<commit_message>
Complete Brute Force solution to TSP.
</commit_message>
<xml_diff>
--- a/Project1/Michael_Telahun_Project1.docx
+++ b/Project1/Michael_Telahun_Project1.docx
@@ -18,7 +18,7 @@
           <w:b/>
           <w:sz w:val="44"/>
         </w:rPr>
-        <w:t xml:space="preserve">Solving the TSP with </w:t>
+        <w:t xml:space="preserve">Solving TSP with </w:t>
       </w:r>
       <w:r>
         <w:rPr>
@@ -219,14 +219,6 @@
         </w:rPr>
         <w:t xml:space="preserve"> </w:t>
       </w:r>
-      <w:r>
-        <w:rPr>
-          <w:rFonts w:ascii="Times New Roman" w:hAnsi="Times New Roman" w:cs="Times New Roman"/>
-          <w:sz w:val="28"/>
-          <w:szCs w:val="24"/>
-        </w:rPr>
-        <w:t>(What did you do in this project and why?)</w:t>
-      </w:r>
     </w:p>
     <w:p>
       <w:pPr>
@@ -244,7 +236,23 @@
           <w:sz w:val="28"/>
           <w:szCs w:val="24"/>
         </w:rPr>
-        <w:t xml:space="preserve">In this project the goal was to solve the Traveling Salesperson problem via code without any sophisticated methods. As a </w:t>
+        <w:t>In this project the goal was to solve the Traveling Salesperson problem via code without any sophisticated methods</w:t>
+      </w:r>
+      <w:r>
+        <w:rPr>
+          <w:rFonts w:ascii="Times New Roman" w:hAnsi="Times New Roman" w:cs="Times New Roman"/>
+          <w:sz w:val="28"/>
+          <w:szCs w:val="24"/>
+        </w:rPr>
+        <w:t>, specifically brute force was used</w:t>
+      </w:r>
+      <w:r>
+        <w:rPr>
+          <w:rFonts w:ascii="Times New Roman" w:hAnsi="Times New Roman" w:cs="Times New Roman"/>
+          <w:sz w:val="28"/>
+          <w:szCs w:val="24"/>
+        </w:rPr>
+        <w:t xml:space="preserve">. As a </w:t>
       </w:r>
       <w:r>
         <w:rPr>
@@ -340,7 +348,39 @@
           <w:sz w:val="28"/>
           <w:szCs w:val="24"/>
         </w:rPr>
-        <w:t xml:space="preserve"> as possible. I could additionally create a class for the TSP data representing the array of data that is read from the files as a </w:t>
+        <w:t xml:space="preserve"> as possible. I could </w:t>
+      </w:r>
+      <w:r>
+        <w:rPr>
+          <w:rFonts w:ascii="Times New Roman" w:hAnsi="Times New Roman" w:cs="Times New Roman"/>
+          <w:sz w:val="28"/>
+          <w:szCs w:val="24"/>
+        </w:rPr>
+        <w:t xml:space="preserve">have </w:t>
+      </w:r>
+      <w:r>
+        <w:rPr>
+          <w:rFonts w:ascii="Times New Roman" w:hAnsi="Times New Roman" w:cs="Times New Roman"/>
+          <w:sz w:val="28"/>
+          <w:szCs w:val="24"/>
+        </w:rPr>
+        <w:t>additionally create</w:t>
+      </w:r>
+      <w:r>
+        <w:rPr>
+          <w:rFonts w:ascii="Times New Roman" w:hAnsi="Times New Roman" w:cs="Times New Roman"/>
+          <w:sz w:val="28"/>
+          <w:szCs w:val="24"/>
+        </w:rPr>
+        <w:t>d</w:t>
+      </w:r>
+      <w:r>
+        <w:rPr>
+          <w:rFonts w:ascii="Times New Roman" w:hAnsi="Times New Roman" w:cs="Times New Roman"/>
+          <w:sz w:val="28"/>
+          <w:szCs w:val="24"/>
+        </w:rPr>
+        <w:t xml:space="preserve"> a class for the TSP data representing the array of data that is read from the files as a </w:t>
       </w:r>
       <w:r>
         <w:rPr>
@@ -372,7 +412,23 @@
           <w:sz w:val="28"/>
           <w:szCs w:val="24"/>
         </w:rPr>
-        <w:t>. Instead I did a little functional programming so that I can create a new function for calculating or traversing the locations</w:t>
+        <w:t xml:space="preserve">. Instead I did a little functional programming so that I can create a new function </w:t>
+      </w:r>
+      <w:r>
+        <w:rPr>
+          <w:rFonts w:ascii="Times New Roman" w:hAnsi="Times New Roman" w:cs="Times New Roman"/>
+          <w:sz w:val="28"/>
+          <w:szCs w:val="24"/>
+        </w:rPr>
+        <w:t xml:space="preserve">in the future </w:t>
+      </w:r>
+      <w:r>
+        <w:rPr>
+          <w:rFonts w:ascii="Times New Roman" w:hAnsi="Times New Roman" w:cs="Times New Roman"/>
+          <w:sz w:val="28"/>
+          <w:szCs w:val="24"/>
+        </w:rPr>
+        <w:t>for calculating or traversing the locations</w:t>
       </w:r>
       <w:r>
         <w:rPr>
@@ -390,6 +446,14 @@
         </w:rPr>
         <w:t xml:space="preserve">. </w:t>
       </w:r>
+      <w:r>
+        <w:rPr>
+          <w:rFonts w:ascii="Times New Roman" w:hAnsi="Times New Roman" w:cs="Times New Roman"/>
+          <w:sz w:val="28"/>
+          <w:szCs w:val="24"/>
+        </w:rPr>
+        <w:t>This was the route I believed would be best.</w:t>
+      </w:r>
     </w:p>
     <w:p>
       <w:pPr>
@@ -436,7 +500,6 @@
         </w:rPr>
         <w:t xml:space="preserve">common, specifically </w:t>
       </w:r>
-      <w:proofErr w:type="spellStart"/>
       <w:r>
         <w:rPr>
           <w:rFonts w:ascii="Times New Roman" w:hAnsi="Times New Roman" w:cs="Times New Roman"/>
@@ -451,16 +514,7 @@
           <w:sz w:val="28"/>
           <w:szCs w:val="24"/>
         </w:rPr>
-        <w:t>umpy</w:t>
-      </w:r>
-      <w:proofErr w:type="spellEnd"/>
-      <w:r>
-        <w:rPr>
-          <w:rFonts w:ascii="Times New Roman" w:hAnsi="Times New Roman" w:cs="Times New Roman"/>
-          <w:sz w:val="28"/>
-          <w:szCs w:val="24"/>
-        </w:rPr>
-        <w:t xml:space="preserve"> for arrays and </w:t>
+        <w:t xml:space="preserve">umpy for arrays and </w:t>
       </w:r>
       <w:r>
         <w:rPr>
@@ -498,7 +552,6 @@
           <w:rFonts w:ascii="Times New Roman" w:hAnsi="Times New Roman" w:cs="Times New Roman"/>
           <w:b/>
           <w:bCs/>
-          <w:color w:val="158D6E"/>
           <w:sz w:val="28"/>
           <w:szCs w:val="24"/>
           <w:u w:val="single"/>
@@ -509,7 +562,6 @@
           <w:rFonts w:ascii="Times New Roman" w:hAnsi="Times New Roman" w:cs="Times New Roman"/>
           <w:b/>
           <w:bCs/>
-          <w:color w:val="158D6E"/>
           <w:sz w:val="28"/>
           <w:szCs w:val="24"/>
           <w:u w:val="single"/>
@@ -543,7 +595,7 @@
           <w:sz w:val="28"/>
           <w:szCs w:val="24"/>
         </w:rPr>
-        <w:t xml:space="preserve">$python Michael_Telahun_P1.py [number] </w:t>
+        <w:t>$</w:t>
       </w:r>
       <w:r>
         <w:rPr>
@@ -556,7 +608,7 @@
           <w:sz w:val="28"/>
           <w:szCs w:val="24"/>
         </w:rPr>
-        <w:t>--</w:t>
+        <w:t xml:space="preserve"> </w:t>
       </w:r>
       <w:r>
         <w:rPr>
@@ -569,7 +621,7 @@
           <w:sz w:val="28"/>
           <w:szCs w:val="24"/>
         </w:rPr>
-        <w:t>verbose</w:t>
+        <w:t>python Michael_Telahun_P1.py [number] --verbose</w:t>
       </w:r>
     </w:p>
     <w:p>
@@ -605,7 +657,7 @@
           <w:sz w:val="28"/>
           <w:szCs w:val="24"/>
         </w:rPr>
-        <w:t xml:space="preserve">$python Michael_Telahun_P1.py </w:t>
+        <w:t>$</w:t>
       </w:r>
       <w:r>
         <w:rPr>
@@ -616,7 +668,7 @@
           <w:sz w:val="28"/>
           <w:szCs w:val="24"/>
         </w:rPr>
-        <w:t>7</w:t>
+        <w:t xml:space="preserve"> </w:t>
       </w:r>
       <w:r>
         <w:rPr>
@@ -627,7 +679,32 @@
           <w:sz w:val="28"/>
           <w:szCs w:val="24"/>
         </w:rPr>
-        <w:t xml:space="preserve"> </w:t>
+        <w:t>python Michael_Telahun_P1.py 7 --verbose</w:t>
+      </w:r>
+    </w:p>
+    <w:p>
+      <w:pPr>
+        <w:pStyle w:val="NoSpacing"/>
+        <w:ind w:left="360"/>
+        <w:rPr>
+          <w:rFonts w:ascii="Times New Roman" w:hAnsi="Times New Roman" w:cs="Times New Roman"/>
+          <w:b/>
+          <w:bCs/>
+          <w:color w:val="158D6E"/>
+          <w:sz w:val="28"/>
+          <w:szCs w:val="24"/>
+        </w:rPr>
+      </w:pPr>
+      <w:r>
+        <w:rPr>
+          <w:rFonts w:ascii="Times New Roman" w:hAnsi="Times New Roman" w:cs="Times New Roman"/>
+          <w:b/>
+          <w:bCs/>
+          <w:color w:val="158D6E"/>
+          <w:sz w:val="28"/>
+          <w:szCs w:val="24"/>
+        </w:rPr>
+        <w:t xml:space="preserve">Example (2): </w:t>
       </w:r>
       <w:r>
         <w:rPr>
@@ -638,7 +715,7 @@
           <w:sz w:val="28"/>
           <w:szCs w:val="24"/>
         </w:rPr>
-        <w:t>--</w:t>
+        <w:t>$</w:t>
       </w:r>
       <w:r>
         <w:rPr>
@@ -649,65 +726,7 @@
           <w:sz w:val="28"/>
           <w:szCs w:val="24"/>
         </w:rPr>
-        <w:t>verbose</w:t>
-      </w:r>
-    </w:p>
-    <w:p>
-      <w:pPr>
-        <w:pStyle w:val="NoSpacing"/>
-        <w:ind w:left="360"/>
-        <w:rPr>
-          <w:rFonts w:ascii="Times New Roman" w:hAnsi="Times New Roman" w:cs="Times New Roman"/>
-          <w:b/>
-          <w:bCs/>
-          <w:color w:val="158D6E"/>
-          <w:sz w:val="28"/>
-          <w:szCs w:val="24"/>
-        </w:rPr>
-      </w:pPr>
-      <w:r>
-        <w:rPr>
-          <w:rFonts w:ascii="Times New Roman" w:hAnsi="Times New Roman" w:cs="Times New Roman"/>
-          <w:b/>
-          <w:bCs/>
-          <w:color w:val="158D6E"/>
-          <w:sz w:val="28"/>
-          <w:szCs w:val="24"/>
-        </w:rPr>
-        <w:t>Example (</w:t>
-      </w:r>
-      <w:r>
-        <w:rPr>
-          <w:rFonts w:ascii="Times New Roman" w:hAnsi="Times New Roman" w:cs="Times New Roman"/>
-          <w:b/>
-          <w:bCs/>
-          <w:color w:val="158D6E"/>
-          <w:sz w:val="28"/>
-          <w:szCs w:val="24"/>
-        </w:rPr>
-        <w:t>2</w:t>
-      </w:r>
-      <w:r>
-        <w:rPr>
-          <w:rFonts w:ascii="Times New Roman" w:hAnsi="Times New Roman" w:cs="Times New Roman"/>
-          <w:b/>
-          <w:bCs/>
-          <w:color w:val="158D6E"/>
-          <w:sz w:val="28"/>
-          <w:szCs w:val="24"/>
-        </w:rPr>
-        <w:t>)</w:t>
-      </w:r>
-      <w:r>
-        <w:rPr>
-          <w:rFonts w:ascii="Times New Roman" w:hAnsi="Times New Roman" w:cs="Times New Roman"/>
-          <w:b/>
-          <w:bCs/>
-          <w:color w:val="158D6E"/>
-          <w:sz w:val="28"/>
-          <w:szCs w:val="24"/>
-        </w:rPr>
-        <w:t xml:space="preserve">: </w:t>
+        <w:t xml:space="preserve"> </w:t>
       </w:r>
       <w:r>
         <w:rPr>
@@ -718,18 +737,7 @@
           <w:sz w:val="28"/>
           <w:szCs w:val="24"/>
         </w:rPr>
-        <w:t xml:space="preserve">$python Michael_Telahun_P1.py </w:t>
-      </w:r>
-      <w:r>
-        <w:rPr>
-          <w:rFonts w:ascii="Times New Roman" w:hAnsi="Times New Roman" w:cs="Times New Roman"/>
-          <w:i/>
-          <w:iCs/>
-          <w:color w:val="158D6E"/>
-          <w:sz w:val="28"/>
-          <w:szCs w:val="24"/>
-        </w:rPr>
-        <w:t>8</w:t>
+        <w:t>python Michael_Telahun_P1.py 8</w:t>
       </w:r>
     </w:p>
     <w:p>
@@ -750,6 +758,7 @@
           <w:sz w:val="28"/>
           <w:szCs w:val="24"/>
         </w:rPr>
+        <w:lastRenderedPageBreak/>
         <w:t xml:space="preserve"> </w:t>
       </w:r>
     </w:p>
@@ -774,7 +783,6 @@
           <w:sz w:val="28"/>
           <w:szCs w:val="24"/>
         </w:rPr>
-        <w:lastRenderedPageBreak/>
         <w:t>Approach</w:t>
       </w:r>
       <w:r>
@@ -786,14 +794,6 @@
         </w:rPr>
         <w:t xml:space="preserve"> </w:t>
       </w:r>
-      <w:r>
-        <w:rPr>
-          <w:rFonts w:ascii="Times New Roman" w:hAnsi="Times New Roman" w:cs="Times New Roman"/>
-          <w:sz w:val="28"/>
-          <w:szCs w:val="24"/>
-        </w:rPr>
-        <w:t>(Describe algorithm you are using for this project)</w:t>
-      </w:r>
     </w:p>
     <w:p>
       <w:pPr>
@@ -811,15 +811,7 @@
           <w:sz w:val="28"/>
           <w:szCs w:val="24"/>
         </w:rPr>
-        <w:t>Describe</w:t>
-      </w:r>
-      <w:r>
-        <w:rPr>
-          <w:rFonts w:ascii="Times New Roman" w:hAnsi="Times New Roman" w:cs="Times New Roman"/>
-          <w:sz w:val="28"/>
-          <w:szCs w:val="24"/>
-        </w:rPr>
-        <w:t xml:space="preserve"> The algorithm for this project was rather lackluster since it was brute force. Essentially the algorithm is </w:t>
+        <w:t xml:space="preserve">The algorithm for this project was rather lackluster since it was brute force. Essentially the algorithm is </w:t>
       </w:r>
       <w:r>
         <w:rPr>
@@ -874,7 +866,23 @@
           <w:sz w:val="28"/>
           <w:szCs w:val="24"/>
         </w:rPr>
-        <w:t xml:space="preserve">Compute the permutations of the cities where any </w:t>
+        <w:t xml:space="preserve">Compute the permutations of </w:t>
+      </w:r>
+      <w:r>
+        <w:rPr>
+          <w:rFonts w:ascii="Times New Roman" w:hAnsi="Times New Roman" w:cs="Times New Roman"/>
+          <w:sz w:val="28"/>
+          <w:szCs w:val="24"/>
+        </w:rPr>
+        <w:t>all</w:t>
+      </w:r>
+      <w:r>
+        <w:rPr>
+          <w:rFonts w:ascii="Times New Roman" w:hAnsi="Times New Roman" w:cs="Times New Roman"/>
+          <w:sz w:val="28"/>
+          <w:szCs w:val="24"/>
+        </w:rPr>
+        <w:t xml:space="preserve"> cities where any </w:t>
       </w:r>
       <w:r>
         <w:rPr>
@@ -914,7 +922,23 @@
           <w:sz w:val="28"/>
           <w:szCs w:val="24"/>
         </w:rPr>
-        <w:t xml:space="preserve"> This takes n locations to n! permutations. </w:t>
+        <w:t xml:space="preserve"> This takes n locations to n! permutations</w:t>
+      </w:r>
+      <w:r>
+        <w:rPr>
+          <w:rFonts w:ascii="Times New Roman" w:hAnsi="Times New Roman" w:cs="Times New Roman"/>
+          <w:sz w:val="28"/>
+          <w:szCs w:val="24"/>
+        </w:rPr>
+        <w:t xml:space="preserve"> or O(n!)</w:t>
+      </w:r>
+      <w:r>
+        <w:rPr>
+          <w:rFonts w:ascii="Times New Roman" w:hAnsi="Times New Roman" w:cs="Times New Roman"/>
+          <w:sz w:val="28"/>
+          <w:szCs w:val="24"/>
+        </w:rPr>
+        <w:t xml:space="preserve">. </w:t>
       </w:r>
     </w:p>
     <w:p>
@@ -937,7 +961,55 @@
           <w:sz w:val="28"/>
           <w:szCs w:val="24"/>
         </w:rPr>
-        <w:t>For each permutation compute the Euclidean distance of the permutation from location to location and save it in an array. Euclidean distance is just a constant operation, but it must be done n! number of times.</w:t>
+        <w:t>For each permutation compute the Euclidean distance of the permutation from location to location and save it in an array.</w:t>
+      </w:r>
+      <w:r>
+        <w:rPr>
+          <w:rFonts w:ascii="Times New Roman" w:hAnsi="Times New Roman" w:cs="Times New Roman"/>
+          <w:sz w:val="28"/>
+          <w:szCs w:val="24"/>
+        </w:rPr>
+        <w:t xml:space="preserve"> For each file there are n locations so O(n). Finding the E</w:t>
+      </w:r>
+      <w:r>
+        <w:rPr>
+          <w:rFonts w:ascii="Times New Roman" w:hAnsi="Times New Roman" w:cs="Times New Roman"/>
+          <w:sz w:val="28"/>
+          <w:szCs w:val="24"/>
+        </w:rPr>
+        <w:t>uclidean distance is just a constant operation</w:t>
+      </w:r>
+      <w:r>
+        <w:rPr>
+          <w:rFonts w:ascii="Times New Roman" w:hAnsi="Times New Roman" w:cs="Times New Roman"/>
+          <w:sz w:val="28"/>
+          <w:szCs w:val="24"/>
+        </w:rPr>
+        <w:t xml:space="preserve"> O(1)</w:t>
+      </w:r>
+      <w:r>
+        <w:rPr>
+          <w:rFonts w:ascii="Times New Roman" w:hAnsi="Times New Roman" w:cs="Times New Roman"/>
+          <w:sz w:val="28"/>
+          <w:szCs w:val="24"/>
+        </w:rPr>
+        <w:t xml:space="preserve">, but it must be done n! </w:t>
+      </w:r>
+      <w:r>
+        <w:rPr>
+          <w:rFonts w:ascii="Times New Roman" w:hAnsi="Times New Roman" w:cs="Times New Roman"/>
+          <w:sz w:val="28"/>
+          <w:szCs w:val="24"/>
+        </w:rPr>
+        <w:t>or m times. Therefore, this piece is O(m) where m is the number of permutations not number of locations</w:t>
+      </w:r>
+      <w:r>
+        <w:rPr>
+          <w:rFonts w:ascii="Times New Roman" w:hAnsi="Times New Roman" w:cs="Times New Roman"/>
+          <w:sz w:val="28"/>
+          <w:szCs w:val="24"/>
+        </w:rPr>
+        <w:t>.</w:t>
       </w:r>
     </w:p>
     <w:p>
@@ -968,7 +1040,39 @@
           <w:sz w:val="28"/>
           <w:szCs w:val="24"/>
         </w:rPr>
-        <w:t xml:space="preserve"> and thereby retrieving the permutation with the shortest distance. This is just a simple search that takes O(n) time where n is the number of permutations not number of locations.</w:t>
+        <w:t xml:space="preserve"> and thereby retrieving the permutation with the shortest distance. This is just a simple search that takes O(</w:t>
+      </w:r>
+      <w:r>
+        <w:rPr>
+          <w:rFonts w:ascii="Times New Roman" w:hAnsi="Times New Roman" w:cs="Times New Roman"/>
+          <w:sz w:val="28"/>
+          <w:szCs w:val="24"/>
+        </w:rPr>
+        <w:t>m</w:t>
+      </w:r>
+      <w:r>
+        <w:rPr>
+          <w:rFonts w:ascii="Times New Roman" w:hAnsi="Times New Roman" w:cs="Times New Roman"/>
+          <w:sz w:val="28"/>
+          <w:szCs w:val="24"/>
+        </w:rPr>
+        <w:t xml:space="preserve">) time where </w:t>
+      </w:r>
+      <w:r>
+        <w:rPr>
+          <w:rFonts w:ascii="Times New Roman" w:hAnsi="Times New Roman" w:cs="Times New Roman"/>
+          <w:sz w:val="28"/>
+          <w:szCs w:val="24"/>
+        </w:rPr>
+        <w:t>again m</w:t>
+      </w:r>
+      <w:r>
+        <w:rPr>
+          <w:rFonts w:ascii="Times New Roman" w:hAnsi="Times New Roman" w:cs="Times New Roman"/>
+          <w:sz w:val="28"/>
+          <w:szCs w:val="24"/>
+        </w:rPr>
+        <w:t xml:space="preserve"> is the number of permutations not number of locations.</w:t>
       </w:r>
     </w:p>
     <w:p>
@@ -1065,7 +1169,23 @@
           <w:sz w:val="28"/>
           <w:szCs w:val="24"/>
         </w:rPr>
-        <w:t xml:space="preserve">eclipsed by the n! piece of the brute force approach in this problem. There is no way to find a minimum distance without calculating </w:t>
+        <w:t xml:space="preserve">eclipsed by the n! piece of the brute force approach in this problem. There is no way to find a minimum distance without </w:t>
+      </w:r>
+      <w:r>
+        <w:rPr>
+          <w:rFonts w:ascii="Times New Roman" w:hAnsi="Times New Roman" w:cs="Times New Roman"/>
+          <w:sz w:val="28"/>
+          <w:szCs w:val="24"/>
+        </w:rPr>
+        <w:t xml:space="preserve">first </w:t>
+      </w:r>
+      <w:r>
+        <w:rPr>
+          <w:rFonts w:ascii="Times New Roman" w:hAnsi="Times New Roman" w:cs="Times New Roman"/>
+          <w:sz w:val="28"/>
+          <w:szCs w:val="24"/>
+        </w:rPr>
+        <w:t xml:space="preserve">calculating </w:t>
       </w:r>
       <w:r>
         <w:rPr>
@@ -1081,7 +1201,39 @@
           <w:sz w:val="28"/>
           <w:szCs w:val="24"/>
         </w:rPr>
-        <w:t xml:space="preserve"> the distances for each permutation.</w:t>
+        <w:t xml:space="preserve"> the distances </w:t>
+      </w:r>
+      <w:r>
+        <w:rPr>
+          <w:rFonts w:ascii="Times New Roman" w:hAnsi="Times New Roman" w:cs="Times New Roman"/>
+          <w:sz w:val="28"/>
+          <w:szCs w:val="24"/>
+        </w:rPr>
+        <w:t xml:space="preserve">within </w:t>
+      </w:r>
+      <w:r>
+        <w:rPr>
+          <w:rFonts w:ascii="Times New Roman" w:hAnsi="Times New Roman" w:cs="Times New Roman"/>
+          <w:sz w:val="28"/>
+          <w:szCs w:val="24"/>
+        </w:rPr>
+        <w:t>each permutation</w:t>
+      </w:r>
+      <w:r>
+        <w:rPr>
+          <w:rFonts w:ascii="Times New Roman" w:hAnsi="Times New Roman" w:cs="Times New Roman"/>
+          <w:sz w:val="28"/>
+          <w:szCs w:val="24"/>
+        </w:rPr>
+        <w:t xml:space="preserve"> and summing the result</w:t>
+      </w:r>
+      <w:r>
+        <w:rPr>
+          <w:rFonts w:ascii="Times New Roman" w:hAnsi="Times New Roman" w:cs="Times New Roman"/>
+          <w:sz w:val="28"/>
+          <w:szCs w:val="24"/>
+        </w:rPr>
+        <w:t>.</w:t>
       </w:r>
       <w:r>
         <w:rPr>
@@ -1113,7 +1265,7 @@
           <w:sz w:val="28"/>
           <w:szCs w:val="24"/>
         </w:rPr>
-        <w:t>bad for not just because it contains a factorial calculation in its runtime but because there is no real thought or design that goes into the logic</w:t>
+        <w:t>bad not just because it contains a factorial calculation in its runtime but because there is no real thought or design that goes into the logic</w:t>
       </w:r>
       <w:r>
         <w:rPr>
@@ -1137,8 +1289,24 @@
           <w:sz w:val="28"/>
           <w:szCs w:val="24"/>
         </w:rPr>
+        <w:t xml:space="preserve">If this is a class about Artificial Intelligence this about as far ways from AI that we can get in a computer. </w:t>
+      </w:r>
+      <w:r>
+        <w:rPr>
+          <w:rFonts w:ascii="Times New Roman" w:hAnsi="Times New Roman" w:cs="Times New Roman"/>
+          <w:sz w:val="28"/>
+          <w:szCs w:val="24"/>
+        </w:rPr>
         <w:t>With that said the algorithm did perform as intended.</w:t>
       </w:r>
+      <w:r>
+        <w:rPr>
+          <w:rFonts w:ascii="Times New Roman" w:hAnsi="Times New Roman" w:cs="Times New Roman"/>
+          <w:sz w:val="28"/>
+          <w:szCs w:val="24"/>
+        </w:rPr>
+        <w:t xml:space="preserve"> The small files ran well pretty face because there were a small number of permutations and the large files took a long time or did not complete.</w:t>
+      </w:r>
     </w:p>
     <w:p>
       <w:pPr>
@@ -1167,7 +1335,39 @@
           <w:sz w:val="28"/>
           <w:szCs w:val="24"/>
         </w:rPr>
-        <w:t>The dataset provided for this was straightforward. It consisted of some meta data and the coordinates of some locations. The number of locations is specified in the meta data but that is essentially the only useful information in the meta data.</w:t>
+        <w:t xml:space="preserve">The dataset provided for this was straightforward. It consisted of some meta data and the coordinates of </w:t>
+      </w:r>
+      <w:r>
+        <w:rPr>
+          <w:rFonts w:ascii="Times New Roman" w:hAnsi="Times New Roman" w:cs="Times New Roman"/>
+          <w:sz w:val="28"/>
+          <w:szCs w:val="24"/>
+        </w:rPr>
+        <w:t>the</w:t>
+      </w:r>
+      <w:r>
+        <w:rPr>
+          <w:rFonts w:ascii="Times New Roman" w:hAnsi="Times New Roman" w:cs="Times New Roman"/>
+          <w:sz w:val="28"/>
+          <w:szCs w:val="24"/>
+        </w:rPr>
+        <w:t xml:space="preserve"> locations. The number of locations is specified in the meta data but that is the only information in the meta data</w:t>
+      </w:r>
+      <w:r>
+        <w:rPr>
+          <w:rFonts w:ascii="Times New Roman" w:hAnsi="Times New Roman" w:cs="Times New Roman"/>
+          <w:sz w:val="28"/>
+          <w:szCs w:val="24"/>
+        </w:rPr>
+        <w:t xml:space="preserve"> that was used in this project</w:t>
+      </w:r>
+      <w:r>
+        <w:rPr>
+          <w:rFonts w:ascii="Times New Roman" w:hAnsi="Times New Roman" w:cs="Times New Roman"/>
+          <w:sz w:val="28"/>
+          <w:szCs w:val="24"/>
+        </w:rPr>
+        <w:t>.</w:t>
       </w:r>
     </w:p>
     <w:p>
@@ -1227,16 +1427,7 @@
           <w:sz w:val="28"/>
           <w:szCs w:val="24"/>
         </w:rPr>
-        <w:t>less than 1</w:t>
-      </w:r>
-      <w:r>
-        <w:rPr>
-          <w:rFonts w:ascii="Times New Roman" w:hAnsi="Times New Roman" w:cs="Times New Roman"/>
-          <w:bCs/>
-          <w:sz w:val="28"/>
-          <w:szCs w:val="24"/>
-        </w:rPr>
-        <w:t>1</w:t>
+        <w:t>nine</w:t>
       </w:r>
       <w:r>
         <w:rPr>
@@ -1254,7 +1445,34 @@
           <w:sz w:val="28"/>
           <w:szCs w:val="24"/>
         </w:rPr>
-        <w:t>the time it takes to compute the minimum cost can be measured in seconds</w:t>
+        <w:t xml:space="preserve">or fewer </w:t>
+      </w:r>
+      <w:r>
+        <w:rPr>
+          <w:rFonts w:ascii="Times New Roman" w:hAnsi="Times New Roman" w:cs="Times New Roman"/>
+          <w:bCs/>
+          <w:sz w:val="28"/>
+          <w:szCs w:val="24"/>
+        </w:rPr>
+        <w:t>the time it t</w:t>
+      </w:r>
+      <w:r>
+        <w:rPr>
+          <w:rFonts w:ascii="Times New Roman" w:hAnsi="Times New Roman" w:cs="Times New Roman"/>
+          <w:bCs/>
+          <w:sz w:val="28"/>
+          <w:szCs w:val="24"/>
+        </w:rPr>
+        <w:t>ook</w:t>
+      </w:r>
+      <w:r>
+        <w:rPr>
+          <w:rFonts w:ascii="Times New Roman" w:hAnsi="Times New Roman" w:cs="Times New Roman"/>
+          <w:bCs/>
+          <w:sz w:val="28"/>
+          <w:szCs w:val="24"/>
+        </w:rPr>
+        <w:t xml:space="preserve"> to compute the minimum cost can be measured in seconds</w:t>
       </w:r>
       <w:r>
         <w:rPr>
@@ -1272,16 +1490,43 @@
           <w:sz w:val="28"/>
           <w:szCs w:val="24"/>
         </w:rPr>
-        <w:t xml:space="preserve"> 10 locations it begins to take minutes and very soon after </w:t>
-      </w:r>
-      <w:r>
-        <w:rPr>
-          <w:rFonts w:ascii="Times New Roman" w:hAnsi="Times New Roman" w:cs="Times New Roman"/>
-          <w:bCs/>
-          <w:sz w:val="28"/>
-          <w:szCs w:val="24"/>
-        </w:rPr>
-        <w:t>10 locations the program fails to run any more.</w:t>
+        <w:t xml:space="preserve"> ten and eleven</w:t>
+      </w:r>
+      <w:r>
+        <w:rPr>
+          <w:rFonts w:ascii="Times New Roman" w:hAnsi="Times New Roman" w:cs="Times New Roman"/>
+          <w:bCs/>
+          <w:sz w:val="28"/>
+          <w:szCs w:val="24"/>
+        </w:rPr>
+        <w:t xml:space="preserve"> locations it begins to take </w:t>
+      </w:r>
+      <w:r>
+        <w:rPr>
+          <w:rFonts w:ascii="Times New Roman" w:hAnsi="Times New Roman" w:cs="Times New Roman"/>
+          <w:bCs/>
+          <w:sz w:val="28"/>
+          <w:szCs w:val="24"/>
+        </w:rPr>
+        <w:t xml:space="preserve">several </w:t>
+      </w:r>
+      <w:r>
+        <w:rPr>
+          <w:rFonts w:ascii="Times New Roman" w:hAnsi="Times New Roman" w:cs="Times New Roman"/>
+          <w:bCs/>
+          <w:sz w:val="28"/>
+          <w:szCs w:val="24"/>
+        </w:rPr>
+        <w:t>minutes</w:t>
+      </w:r>
+      <w:r>
+        <w:rPr>
+          <w:rFonts w:ascii="Times New Roman" w:hAnsi="Times New Roman" w:cs="Times New Roman"/>
+          <w:bCs/>
+          <w:sz w:val="28"/>
+          <w:szCs w:val="24"/>
+        </w:rPr>
+        <w:t>. With twelve locations the program fails to execute after hanging for several minutes.</w:t>
       </w:r>
     </w:p>
     <w:p>
@@ -1308,6 +1553,7 @@
       <w:r>
         <w:rPr>
           <w:rFonts w:ascii="Times New Roman" w:hAnsi="Times New Roman" w:cs="Times New Roman"/>
+          <w:noProof/>
           <w:sz w:val="28"/>
           <w:szCs w:val="24"/>
         </w:rPr>
@@ -1440,27 +1686,7 @@
           <w:sz w:val="28"/>
           <w:szCs w:val="24"/>
         </w:rPr>
-        <w:t xml:space="preserve">. Dr. </w:t>
-      </w:r>
-      <w:proofErr w:type="spellStart"/>
-      <w:r>
-        <w:rPr>
-          <w:rFonts w:ascii="Times New Roman" w:hAnsi="Times New Roman" w:cs="Times New Roman"/>
-          <w:bCs/>
-          <w:sz w:val="28"/>
-          <w:szCs w:val="24"/>
-        </w:rPr>
-        <w:t>Yampolskiy</w:t>
-      </w:r>
-      <w:proofErr w:type="spellEnd"/>
-      <w:r>
-        <w:rPr>
-          <w:rFonts w:ascii="Times New Roman" w:hAnsi="Times New Roman" w:cs="Times New Roman"/>
-          <w:bCs/>
-          <w:sz w:val="28"/>
-          <w:szCs w:val="24"/>
-        </w:rPr>
-        <w:t xml:space="preserve"> also stated “if you break your computer you have successfully completed this assignment,” which is what is implemented here. Running the brute force solution</w:t>
+        <w:t>. Dr. Yampolskiy also stated “if you break your computer you have successfully completed this assignment,” which is what is implemented here. Running the brute force solution</w:t>
       </w:r>
       <w:r>
         <w:rPr>
@@ -1487,16 +1713,76 @@
           <w:sz w:val="28"/>
           <w:szCs w:val="24"/>
         </w:rPr>
-        <w:t xml:space="preserve"> or fewer locations otherwise errors arose from memory and time management. With that, it appears the expectations for this project were met.</w:t>
-      </w:r>
-      <w:r>
-        <w:rPr>
-          <w:rFonts w:ascii="Times New Roman" w:hAnsi="Times New Roman" w:cs="Times New Roman"/>
-          <w:bCs/>
-          <w:sz w:val="28"/>
-          <w:szCs w:val="24"/>
-        </w:rPr>
-        <w:t xml:space="preserve"> It was an interesting introduction that begs the question in which way or with what methods should we improve the running time/complexity/space of the solution for this problem. For example, implementing Dijkstra’s algorithm would be one of the most obvious solutions. The code is commented and again can be run using the command line, see above introduction for how to run the file.</w:t>
+        <w:t xml:space="preserve"> or fewer locations</w:t>
+      </w:r>
+      <w:r>
+        <w:rPr>
+          <w:rFonts w:ascii="Times New Roman" w:hAnsi="Times New Roman" w:cs="Times New Roman"/>
+          <w:bCs/>
+          <w:sz w:val="28"/>
+          <w:szCs w:val="24"/>
+        </w:rPr>
+        <w:t>. The knowledge to be gained here is that for small sample sets/datasets brute force solutions are good enough. That said larger datasets can be extremely resource demanding and it is very easy to stumble into this issue. I believe the</w:t>
+      </w:r>
+      <w:r>
+        <w:rPr>
+          <w:rFonts w:ascii="Times New Roman" w:hAnsi="Times New Roman" w:cs="Times New Roman"/>
+          <w:bCs/>
+          <w:sz w:val="28"/>
+          <w:szCs w:val="24"/>
+        </w:rPr>
+        <w:t xml:space="preserve"> expectations for this project were met.</w:t>
+      </w:r>
+    </w:p>
+    <w:p>
+      <w:pPr>
+        <w:pStyle w:val="NoSpacing"/>
+        <w:ind w:left="360"/>
+        <w:rPr>
+          <w:rFonts w:ascii="Times New Roman" w:hAnsi="Times New Roman" w:cs="Times New Roman"/>
+          <w:bCs/>
+          <w:sz w:val="28"/>
+          <w:szCs w:val="24"/>
+        </w:rPr>
+      </w:pPr>
+    </w:p>
+    <w:p>
+      <w:pPr>
+        <w:pStyle w:val="NoSpacing"/>
+        <w:ind w:left="360"/>
+        <w:rPr>
+          <w:rFonts w:ascii="Times New Roman" w:hAnsi="Times New Roman" w:cs="Times New Roman"/>
+          <w:bCs/>
+          <w:sz w:val="28"/>
+          <w:szCs w:val="24"/>
+        </w:rPr>
+      </w:pPr>
+      <w:r>
+        <w:rPr>
+          <w:rFonts w:ascii="Times New Roman" w:hAnsi="Times New Roman" w:cs="Times New Roman"/>
+          <w:bCs/>
+          <w:sz w:val="28"/>
+          <w:szCs w:val="24"/>
+        </w:rPr>
+        <w:t>It was an interesting introduction that begs the question in which way or with what methods should we improve the running time/complexity/space of the solution for this problem</w:t>
+      </w:r>
+      <w:r>
+        <w:rPr>
+          <w:rFonts w:ascii="Times New Roman" w:hAnsi="Times New Roman" w:cs="Times New Roman"/>
+          <w:bCs/>
+          <w:sz w:val="28"/>
+          <w:szCs w:val="24"/>
+        </w:rPr>
+        <w:t>?</w:t>
+      </w:r>
+      <w:r>
+        <w:rPr>
+          <w:rFonts w:ascii="Times New Roman" w:hAnsi="Times New Roman" w:cs="Times New Roman"/>
+          <w:bCs/>
+          <w:sz w:val="28"/>
+          <w:szCs w:val="24"/>
+        </w:rPr>
+        <w:t xml:space="preserve"> For example, implementing Dijkstra’s algorithm would be one of the most obvious solutions. The code is commented and again can be run using the command line, see above introduction for how to run the file.</w:t>
       </w:r>
     </w:p>
     <w:p>
@@ -1572,7 +1858,15 @@
           <w:sz w:val="28"/>
           <w:szCs w:val="24"/>
         </w:rPr>
-        <w:t>Aside from the lectures, Google was used for syntax related problems nothing worth mentioning was used as a reference.</w:t>
+        <w:t xml:space="preserve">Aside from the lectures, </w:t>
+      </w:r>
+      <w:r>
+        <w:rPr>
+          <w:rFonts w:ascii="Times New Roman" w:hAnsi="Times New Roman" w:cs="Times New Roman"/>
+          <w:sz w:val="28"/>
+          <w:szCs w:val="24"/>
+        </w:rPr>
+        <w:t>no other references were used.</w:t>
       </w:r>
     </w:p>
     <w:p>
@@ -2137,7 +2431,7 @@
     <w:lsdException w:name="Table Web 2" w:semiHidden="1" w:unhideWhenUsed="1"/>
     <w:lsdException w:name="Table Web 3" w:semiHidden="1" w:unhideWhenUsed="1"/>
     <w:lsdException w:name="Balloon Text" w:semiHidden="1" w:unhideWhenUsed="1"/>
-    <w:lsdException w:name="Table Grid" w:semiHidden="1" w:uiPriority="59" w:unhideWhenUsed="1"/>
+    <w:lsdException w:name="Table Grid" w:uiPriority="59"/>
     <w:lsdException w:name="Table Theme" w:semiHidden="1" w:unhideWhenUsed="1"/>
     <w:lsdException w:name="Placeholder Text" w:semiHidden="1"/>
     <w:lsdException w:name="No Spacing" w:uiPriority="1" w:qFormat="1"/>
@@ -2368,6 +2662,7 @@
   <w:style w:type="character" w:default="1" w:styleId="DefaultParagraphFont">
     <w:name w:val="Default Paragraph Font"/>
     <w:uiPriority w:val="1"/>
+    <w:semiHidden/>
     <w:unhideWhenUsed/>
   </w:style>
   <w:style w:type="table" w:default="1" w:styleId="TableNormal">

</xml_diff>